<commit_message>
feat: add ask n answer in file penalaran-math-5 on tps-penalaran-math folder
</commit_message>
<xml_diff>
--- a/tps-penalaran-math/penalaran-math-5.docx
+++ b/tps-penalaran-math/penalaran-math-5.docx
@@ -101,6 +101,7 @@
       <w:r>
         <w:rPr>
           <w:rFonts w:ascii="Times New Roman" w:hAnsi="Times New Roman"/>
+          <w:noProof/>
           <w:sz w:val="24"/>
         </w:rPr>
         <w:drawing>
@@ -183,6 +184,7 @@
       <w:r>
         <w:rPr>
           <w:rFonts w:ascii="Times New Roman" w:hAnsi="Times New Roman"/>
+          <w:noProof/>
           <w:sz w:val="24"/>
         </w:rPr>
         <w:drawing>
@@ -239,6 +241,7 @@
       <w:r>
         <w:rPr>
           <w:rFonts w:ascii="Times New Roman" w:hAnsi="Times New Roman"/>
+          <w:noProof/>
           <w:sz w:val="24"/>
         </w:rPr>
         <w:drawing>
@@ -295,6 +298,7 @@
       <w:r>
         <w:rPr>
           <w:rFonts w:ascii="Times New Roman" w:hAnsi="Times New Roman"/>
+          <w:noProof/>
           <w:sz w:val="24"/>
         </w:rPr>
         <w:drawing>
@@ -351,6 +355,7 @@
       <w:r>
         <w:rPr>
           <w:rFonts w:ascii="Times New Roman" w:hAnsi="Times New Roman"/>
+          <w:noProof/>
           <w:sz w:val="24"/>
         </w:rPr>
         <w:drawing>
@@ -407,6 +412,7 @@
       <w:r>
         <w:rPr>
           <w:rFonts w:ascii="Times New Roman" w:hAnsi="Times New Roman"/>
+          <w:noProof/>
           <w:sz w:val="24"/>
         </w:rPr>
         <w:drawing>
@@ -1049,6 +1055,317 @@
           <w:szCs w:val="24"/>
         </w:rPr>
         <w:t>5</w:t>
+      </w:r>
+    </w:p>
+    <w:p>
+      <w:pPr>
+        <w:spacing w:line="360" w:lineRule="auto"/>
+        <w:jc w:val="both"/>
+        <w:rPr>
+          <w:rFonts w:ascii="Times New Roman" w:hAnsi="Times New Roman" w:cs="Times New Roman"/>
+          <w:sz w:val="24"/>
+          <w:szCs w:val="24"/>
+        </w:rPr>
+      </w:pPr>
+    </w:p>
+    <w:p>
+      <w:pPr>
+        <w:pStyle w:val="ListParagraph"/>
+        <w:numPr>
+          <w:ilvl w:val="0"/>
+          <w:numId w:val="19"/>
+        </w:numPr>
+        <w:spacing w:line="360" w:lineRule="auto"/>
+        <w:jc w:val="both"/>
+        <w:rPr>
+          <w:rFonts w:ascii="Times New Roman" w:hAnsi="Times New Roman" w:cs="Times New Roman"/>
+          <w:sz w:val="24"/>
+          <w:szCs w:val="24"/>
+        </w:rPr>
+      </w:pPr>
+      <w:r>
+        <w:rPr>
+          <w:rFonts w:ascii="Times New Roman" w:hAnsi="Times New Roman" w:cs="Times New Roman"/>
+          <w:sz w:val="24"/>
+          <w:szCs w:val="24"/>
+        </w:rPr>
+        <w:t>Fatih sedang mengikuti lomba yang terdiri dari 80 pertanyaan. Fatih manargetkan nilai 80%. Fatih berhasil menjawab dengan benar sebanyak 80% dari 60 soal pertama. Berapa persenkah sisa soal yang harus dijawab Fatih untuk mencapai target?</w:t>
+      </w:r>
+    </w:p>
+    <w:p>
+      <w:pPr>
+        <w:pStyle w:val="ListParagraph"/>
+        <w:numPr>
+          <w:ilvl w:val="0"/>
+          <w:numId w:val="24"/>
+        </w:numPr>
+        <w:spacing w:line="360" w:lineRule="auto"/>
+        <w:jc w:val="both"/>
+        <w:rPr>
+          <w:rFonts w:ascii="Times New Roman" w:hAnsi="Times New Roman" w:cs="Times New Roman"/>
+          <w:sz w:val="24"/>
+          <w:szCs w:val="24"/>
+        </w:rPr>
+      </w:pPr>
+      <w:r>
+        <w:rPr>
+          <w:rFonts w:ascii="Times New Roman" w:hAnsi="Times New Roman" w:cs="Times New Roman"/>
+          <w:sz w:val="24"/>
+          <w:szCs w:val="24"/>
+        </w:rPr>
+        <w:t>20%</w:t>
+      </w:r>
+    </w:p>
+    <w:p>
+      <w:pPr>
+        <w:pStyle w:val="ListParagraph"/>
+        <w:numPr>
+          <w:ilvl w:val="0"/>
+          <w:numId w:val="24"/>
+        </w:numPr>
+        <w:spacing w:line="360" w:lineRule="auto"/>
+        <w:jc w:val="both"/>
+        <w:rPr>
+          <w:rFonts w:ascii="Times New Roman" w:hAnsi="Times New Roman" w:cs="Times New Roman"/>
+          <w:sz w:val="24"/>
+          <w:szCs w:val="24"/>
+        </w:rPr>
+      </w:pPr>
+      <w:r>
+        <w:rPr>
+          <w:rFonts w:ascii="Times New Roman" w:hAnsi="Times New Roman" w:cs="Times New Roman"/>
+          <w:sz w:val="24"/>
+          <w:szCs w:val="24"/>
+        </w:rPr>
+        <w:t>35%</w:t>
+      </w:r>
+    </w:p>
+    <w:p>
+      <w:pPr>
+        <w:pStyle w:val="ListParagraph"/>
+        <w:numPr>
+          <w:ilvl w:val="0"/>
+          <w:numId w:val="24"/>
+        </w:numPr>
+        <w:spacing w:line="360" w:lineRule="auto"/>
+        <w:jc w:val="both"/>
+        <w:rPr>
+          <w:rFonts w:ascii="Times New Roman" w:hAnsi="Times New Roman" w:cs="Times New Roman"/>
+          <w:sz w:val="24"/>
+          <w:szCs w:val="24"/>
+        </w:rPr>
+      </w:pPr>
+      <w:r>
+        <w:rPr>
+          <w:rFonts w:ascii="Times New Roman" w:hAnsi="Times New Roman" w:cs="Times New Roman"/>
+          <w:sz w:val="24"/>
+          <w:szCs w:val="24"/>
+        </w:rPr>
+        <w:t>50%</w:t>
+      </w:r>
+    </w:p>
+    <w:p>
+      <w:pPr>
+        <w:pStyle w:val="ListParagraph"/>
+        <w:numPr>
+          <w:ilvl w:val="0"/>
+          <w:numId w:val="24"/>
+        </w:numPr>
+        <w:spacing w:line="360" w:lineRule="auto"/>
+        <w:jc w:val="both"/>
+        <w:rPr>
+          <w:rFonts w:ascii="Times New Roman" w:hAnsi="Times New Roman" w:cs="Times New Roman"/>
+          <w:sz w:val="24"/>
+          <w:szCs w:val="24"/>
+        </w:rPr>
+      </w:pPr>
+      <w:r>
+        <w:rPr>
+          <w:rFonts w:ascii="Times New Roman" w:hAnsi="Times New Roman" w:cs="Times New Roman"/>
+          <w:sz w:val="24"/>
+          <w:szCs w:val="24"/>
+        </w:rPr>
+        <w:t>70%</w:t>
+      </w:r>
+    </w:p>
+    <w:p>
+      <w:pPr>
+        <w:pStyle w:val="ListParagraph"/>
+        <w:numPr>
+          <w:ilvl w:val="0"/>
+          <w:numId w:val="24"/>
+        </w:numPr>
+        <w:spacing w:line="360" w:lineRule="auto"/>
+        <w:jc w:val="both"/>
+        <w:rPr>
+          <w:rFonts w:ascii="Times New Roman" w:hAnsi="Times New Roman" w:cs="Times New Roman"/>
+          <w:sz w:val="24"/>
+          <w:szCs w:val="24"/>
+        </w:rPr>
+      </w:pPr>
+      <w:r>
+        <w:rPr>
+          <w:rFonts w:ascii="Times New Roman" w:hAnsi="Times New Roman" w:cs="Times New Roman"/>
+          <w:sz w:val="24"/>
+          <w:szCs w:val="24"/>
+        </w:rPr>
+        <w:t>80%</w:t>
+      </w:r>
+    </w:p>
+    <w:p>
+      <w:pPr>
+        <w:spacing w:line="360" w:lineRule="auto"/>
+        <w:jc w:val="both"/>
+        <w:rPr>
+          <w:rFonts w:ascii="Times New Roman" w:hAnsi="Times New Roman" w:cs="Times New Roman"/>
+          <w:sz w:val="24"/>
+          <w:szCs w:val="24"/>
+        </w:rPr>
+      </w:pPr>
+    </w:p>
+    <w:p>
+      <w:pPr>
+        <w:pStyle w:val="ListParagraph"/>
+        <w:numPr>
+          <w:ilvl w:val="0"/>
+          <w:numId w:val="19"/>
+        </w:numPr>
+        <w:spacing w:line="360" w:lineRule="auto"/>
+        <w:jc w:val="both"/>
+        <w:rPr>
+          <w:rFonts w:ascii="Times New Roman" w:hAnsi="Times New Roman" w:cs="Times New Roman"/>
+          <w:sz w:val="24"/>
+          <w:szCs w:val="24"/>
+        </w:rPr>
+      </w:pPr>
+      <w:r>
+        <w:rPr>
+          <w:rFonts w:ascii="Times New Roman" w:hAnsi="Times New Roman" w:cs="Times New Roman"/>
+          <w:sz w:val="24"/>
+          <w:szCs w:val="24"/>
+        </w:rPr>
+        <w:t>Fatih sedang mengikuti lomba yang terdiri dari 100 pertanyaan. Fatih menargetkan nilai 80%. Fatih berhasil menjawab dengan benar sebanyak 90% dari 60 soal petama. Berapa persenkah sisa soal yang harus dijawab Fatih untuk mencapai target?</w:t>
+      </w:r>
+    </w:p>
+    <w:p>
+      <w:pPr>
+        <w:pStyle w:val="ListParagraph"/>
+        <w:numPr>
+          <w:ilvl w:val="0"/>
+          <w:numId w:val="25"/>
+        </w:numPr>
+        <w:spacing w:line="360" w:lineRule="auto"/>
+        <w:jc w:val="both"/>
+        <w:rPr>
+          <w:rFonts w:ascii="Times New Roman" w:hAnsi="Times New Roman" w:cs="Times New Roman"/>
+          <w:sz w:val="24"/>
+          <w:szCs w:val="24"/>
+        </w:rPr>
+      </w:pPr>
+      <w:r>
+        <w:rPr>
+          <w:rFonts w:ascii="Times New Roman" w:hAnsi="Times New Roman" w:cs="Times New Roman"/>
+          <w:sz w:val="24"/>
+          <w:szCs w:val="24"/>
+        </w:rPr>
+        <w:t>25%</w:t>
+      </w:r>
+    </w:p>
+    <w:p>
+      <w:pPr>
+        <w:pStyle w:val="ListParagraph"/>
+        <w:numPr>
+          <w:ilvl w:val="0"/>
+          <w:numId w:val="25"/>
+        </w:numPr>
+        <w:spacing w:line="360" w:lineRule="auto"/>
+        <w:jc w:val="both"/>
+        <w:rPr>
+          <w:rFonts w:ascii="Times New Roman" w:hAnsi="Times New Roman" w:cs="Times New Roman"/>
+          <w:sz w:val="24"/>
+          <w:szCs w:val="24"/>
+        </w:rPr>
+      </w:pPr>
+      <w:r>
+        <w:rPr>
+          <w:rFonts w:ascii="Times New Roman" w:hAnsi="Times New Roman" w:cs="Times New Roman"/>
+          <w:sz w:val="24"/>
+          <w:szCs w:val="24"/>
+        </w:rPr>
+        <w:lastRenderedPageBreak/>
+        <w:t>35%</w:t>
+      </w:r>
+    </w:p>
+    <w:p>
+      <w:pPr>
+        <w:pStyle w:val="ListParagraph"/>
+        <w:numPr>
+          <w:ilvl w:val="0"/>
+          <w:numId w:val="25"/>
+        </w:numPr>
+        <w:spacing w:line="360" w:lineRule="auto"/>
+        <w:jc w:val="both"/>
+        <w:rPr>
+          <w:rFonts w:ascii="Times New Roman" w:hAnsi="Times New Roman" w:cs="Times New Roman"/>
+          <w:sz w:val="24"/>
+          <w:szCs w:val="24"/>
+        </w:rPr>
+      </w:pPr>
+      <w:r>
+        <w:rPr>
+          <w:rFonts w:ascii="Times New Roman" w:hAnsi="Times New Roman" w:cs="Times New Roman"/>
+          <w:sz w:val="24"/>
+          <w:szCs w:val="24"/>
+        </w:rPr>
+        <w:t>55%</w:t>
+      </w:r>
+    </w:p>
+    <w:p>
+      <w:pPr>
+        <w:pStyle w:val="ListParagraph"/>
+        <w:numPr>
+          <w:ilvl w:val="0"/>
+          <w:numId w:val="25"/>
+        </w:numPr>
+        <w:spacing w:line="360" w:lineRule="auto"/>
+        <w:jc w:val="both"/>
+        <w:rPr>
+          <w:rFonts w:ascii="Times New Roman" w:hAnsi="Times New Roman" w:cs="Times New Roman"/>
+          <w:sz w:val="24"/>
+          <w:szCs w:val="24"/>
+        </w:rPr>
+      </w:pPr>
+      <w:r>
+        <w:rPr>
+          <w:rFonts w:ascii="Times New Roman" w:hAnsi="Times New Roman" w:cs="Times New Roman"/>
+          <w:sz w:val="24"/>
+          <w:szCs w:val="24"/>
+        </w:rPr>
+        <w:t>65%</w:t>
+      </w:r>
+    </w:p>
+    <w:p>
+      <w:pPr>
+        <w:pStyle w:val="ListParagraph"/>
+        <w:numPr>
+          <w:ilvl w:val="0"/>
+          <w:numId w:val="25"/>
+        </w:numPr>
+        <w:spacing w:line="360" w:lineRule="auto"/>
+        <w:jc w:val="both"/>
+        <w:rPr>
+          <w:rFonts w:ascii="Times New Roman" w:hAnsi="Times New Roman" w:cs="Times New Roman"/>
+          <w:sz w:val="24"/>
+          <w:szCs w:val="24"/>
+        </w:rPr>
+      </w:pPr>
+      <w:r>
+        <w:rPr>
+          <w:rFonts w:ascii="Times New Roman" w:hAnsi="Times New Roman" w:cs="Times New Roman"/>
+          <w:sz w:val="24"/>
+          <w:szCs w:val="24"/>
+        </w:rPr>
+        <w:t>75%</w:t>
       </w:r>
     </w:p>
     <w:p>
@@ -1234,6 +1551,13 @@
                 <w:sz w:val="24"/>
               </w:rPr>
             </w:pPr>
+            <w:r>
+              <w:rPr>
+                <w:rFonts w:ascii="Times New Roman" w:hAnsi="Times New Roman"/>
+                <w:sz w:val="24"/>
+              </w:rPr>
+              <w:t>D</w:t>
+            </w:r>
           </w:p>
         </w:tc>
       </w:tr>
@@ -1361,13 +1685,6 @@
                 <w:rFonts w:ascii="Times New Roman" w:hAnsi="Times New Roman"/>
                 <w:sz w:val="24"/>
               </w:rPr>
-              <w:t xml:space="preserve">B | </w:t>
-            </w:r>
-            <w:r>
-              <w:rPr>
-                <w:rFonts w:ascii="Times New Roman" w:hAnsi="Times New Roman"/>
-                <w:sz w:val="24"/>
-              </w:rPr>
               <w:t>C</w:t>
             </w:r>
           </w:p>
@@ -1446,6 +1763,13 @@
                 <w:sz w:val="24"/>
               </w:rPr>
             </w:pPr>
+            <w:r>
+              <w:rPr>
+                <w:rFonts w:ascii="Times New Roman" w:hAnsi="Times New Roman"/>
+                <w:sz w:val="24"/>
+              </w:rPr>
+              <w:t>B</w:t>
+            </w:r>
           </w:p>
         </w:tc>
         <w:tc>
@@ -1522,6 +1846,13 @@
                 <w:sz w:val="24"/>
               </w:rPr>
             </w:pPr>
+            <w:r>
+              <w:rPr>
+                <w:rFonts w:ascii="Times New Roman" w:hAnsi="Times New Roman"/>
+                <w:sz w:val="24"/>
+              </w:rPr>
+              <w:t>E</w:t>
+            </w:r>
           </w:p>
         </w:tc>
         <w:tc>
@@ -2751,6 +3082,95 @@
     </w:lvl>
   </w:abstractNum>
   <w:abstractNum w:abstractNumId="13" w15:restartNumberingAfterBreak="0">
+    <w:nsid w:val="3E051625"/>
+    <w:multiLevelType w:val="hybridMultilevel"/>
+    <w:tmpl w:val="61E614E4"/>
+    <w:lvl w:ilvl="0" w:tplc="38090019">
+      <w:start w:val="1"/>
+      <w:numFmt w:val="lowerLetter"/>
+      <w:lvlText w:val="%1."/>
+      <w:lvlJc w:val="left"/>
+      <w:pPr>
+        <w:ind w:left="720" w:hanging="360"/>
+      </w:pPr>
+      <w:rPr>
+        <w:rFonts w:hint="default"/>
+      </w:rPr>
+    </w:lvl>
+    <w:lvl w:ilvl="1" w:tplc="38090019" w:tentative="1">
+      <w:start w:val="1"/>
+      <w:numFmt w:val="lowerLetter"/>
+      <w:lvlText w:val="%2."/>
+      <w:lvlJc w:val="left"/>
+      <w:pPr>
+        <w:ind w:left="1440" w:hanging="360"/>
+      </w:pPr>
+    </w:lvl>
+    <w:lvl w:ilvl="2" w:tplc="3809001B" w:tentative="1">
+      <w:start w:val="1"/>
+      <w:numFmt w:val="lowerRoman"/>
+      <w:lvlText w:val="%3."/>
+      <w:lvlJc w:val="right"/>
+      <w:pPr>
+        <w:ind w:left="2160" w:hanging="180"/>
+      </w:pPr>
+    </w:lvl>
+    <w:lvl w:ilvl="3" w:tplc="3809000F" w:tentative="1">
+      <w:start w:val="1"/>
+      <w:numFmt w:val="decimal"/>
+      <w:lvlText w:val="%4."/>
+      <w:lvlJc w:val="left"/>
+      <w:pPr>
+        <w:ind w:left="2880" w:hanging="360"/>
+      </w:pPr>
+    </w:lvl>
+    <w:lvl w:ilvl="4" w:tplc="38090019" w:tentative="1">
+      <w:start w:val="1"/>
+      <w:numFmt w:val="lowerLetter"/>
+      <w:lvlText w:val="%5."/>
+      <w:lvlJc w:val="left"/>
+      <w:pPr>
+        <w:ind w:left="3600" w:hanging="360"/>
+      </w:pPr>
+    </w:lvl>
+    <w:lvl w:ilvl="5" w:tplc="3809001B" w:tentative="1">
+      <w:start w:val="1"/>
+      <w:numFmt w:val="lowerRoman"/>
+      <w:lvlText w:val="%6."/>
+      <w:lvlJc w:val="right"/>
+      <w:pPr>
+        <w:ind w:left="4320" w:hanging="180"/>
+      </w:pPr>
+    </w:lvl>
+    <w:lvl w:ilvl="6" w:tplc="3809000F" w:tentative="1">
+      <w:start w:val="1"/>
+      <w:numFmt w:val="decimal"/>
+      <w:lvlText w:val="%7."/>
+      <w:lvlJc w:val="left"/>
+      <w:pPr>
+        <w:ind w:left="5040" w:hanging="360"/>
+      </w:pPr>
+    </w:lvl>
+    <w:lvl w:ilvl="7" w:tplc="38090019" w:tentative="1">
+      <w:start w:val="1"/>
+      <w:numFmt w:val="lowerLetter"/>
+      <w:lvlText w:val="%8."/>
+      <w:lvlJc w:val="left"/>
+      <w:pPr>
+        <w:ind w:left="5760" w:hanging="360"/>
+      </w:pPr>
+    </w:lvl>
+    <w:lvl w:ilvl="8" w:tplc="3809001B" w:tentative="1">
+      <w:start w:val="1"/>
+      <w:numFmt w:val="lowerRoman"/>
+      <w:lvlText w:val="%9."/>
+      <w:lvlJc w:val="right"/>
+      <w:pPr>
+        <w:ind w:left="6480" w:hanging="180"/>
+      </w:pPr>
+    </w:lvl>
+  </w:abstractNum>
+  <w:abstractNum w:abstractNumId="14" w15:restartNumberingAfterBreak="0">
     <w:nsid w:val="463C32A2"/>
     <w:multiLevelType w:val="hybridMultilevel"/>
     <w:tmpl w:val="E7380320"/>
@@ -2839,7 +3259,7 @@
       </w:pPr>
     </w:lvl>
   </w:abstractNum>
-  <w:abstractNum w:abstractNumId="14" w15:restartNumberingAfterBreak="0">
+  <w:abstractNum w:abstractNumId="15" w15:restartNumberingAfterBreak="0">
     <w:nsid w:val="4A457234"/>
     <w:multiLevelType w:val="hybridMultilevel"/>
     <w:tmpl w:val="493AA210"/>
@@ -2929,7 +3349,7 @@
       </w:pPr>
     </w:lvl>
   </w:abstractNum>
-  <w:abstractNum w:abstractNumId="15" w15:restartNumberingAfterBreak="0">
+  <w:abstractNum w:abstractNumId="16" w15:restartNumberingAfterBreak="0">
     <w:nsid w:val="4FE96EA7"/>
     <w:multiLevelType w:val="hybridMultilevel"/>
     <w:tmpl w:val="7F3EDC34"/>
@@ -3019,7 +3439,7 @@
       </w:pPr>
     </w:lvl>
   </w:abstractNum>
-  <w:abstractNum w:abstractNumId="16" w15:restartNumberingAfterBreak="0">
+  <w:abstractNum w:abstractNumId="17" w15:restartNumberingAfterBreak="0">
     <w:nsid w:val="5D0258C8"/>
     <w:multiLevelType w:val="hybridMultilevel"/>
     <w:tmpl w:val="EF623B38"/>
@@ -3108,7 +3528,7 @@
       </w:pPr>
     </w:lvl>
   </w:abstractNum>
-  <w:abstractNum w:abstractNumId="17" w15:restartNumberingAfterBreak="0">
+  <w:abstractNum w:abstractNumId="18" w15:restartNumberingAfterBreak="0">
     <w:nsid w:val="64863C73"/>
     <w:multiLevelType w:val="hybridMultilevel"/>
     <w:tmpl w:val="AEFA1900"/>
@@ -3197,7 +3617,96 @@
       </w:pPr>
     </w:lvl>
   </w:abstractNum>
-  <w:abstractNum w:abstractNumId="18" w15:restartNumberingAfterBreak="0">
+  <w:abstractNum w:abstractNumId="19" w15:restartNumberingAfterBreak="0">
+    <w:nsid w:val="6491599F"/>
+    <w:multiLevelType w:val="hybridMultilevel"/>
+    <w:tmpl w:val="4A04F078"/>
+    <w:lvl w:ilvl="0" w:tplc="38090019">
+      <w:start w:val="1"/>
+      <w:numFmt w:val="lowerLetter"/>
+      <w:lvlText w:val="%1."/>
+      <w:lvlJc w:val="left"/>
+      <w:pPr>
+        <w:ind w:left="720" w:hanging="360"/>
+      </w:pPr>
+      <w:rPr>
+        <w:rFonts w:hint="default"/>
+      </w:rPr>
+    </w:lvl>
+    <w:lvl w:ilvl="1" w:tplc="38090019" w:tentative="1">
+      <w:start w:val="1"/>
+      <w:numFmt w:val="lowerLetter"/>
+      <w:lvlText w:val="%2."/>
+      <w:lvlJc w:val="left"/>
+      <w:pPr>
+        <w:ind w:left="1440" w:hanging="360"/>
+      </w:pPr>
+    </w:lvl>
+    <w:lvl w:ilvl="2" w:tplc="3809001B" w:tentative="1">
+      <w:start w:val="1"/>
+      <w:numFmt w:val="lowerRoman"/>
+      <w:lvlText w:val="%3."/>
+      <w:lvlJc w:val="right"/>
+      <w:pPr>
+        <w:ind w:left="2160" w:hanging="180"/>
+      </w:pPr>
+    </w:lvl>
+    <w:lvl w:ilvl="3" w:tplc="3809000F" w:tentative="1">
+      <w:start w:val="1"/>
+      <w:numFmt w:val="decimal"/>
+      <w:lvlText w:val="%4."/>
+      <w:lvlJc w:val="left"/>
+      <w:pPr>
+        <w:ind w:left="2880" w:hanging="360"/>
+      </w:pPr>
+    </w:lvl>
+    <w:lvl w:ilvl="4" w:tplc="38090019" w:tentative="1">
+      <w:start w:val="1"/>
+      <w:numFmt w:val="lowerLetter"/>
+      <w:lvlText w:val="%5."/>
+      <w:lvlJc w:val="left"/>
+      <w:pPr>
+        <w:ind w:left="3600" w:hanging="360"/>
+      </w:pPr>
+    </w:lvl>
+    <w:lvl w:ilvl="5" w:tplc="3809001B" w:tentative="1">
+      <w:start w:val="1"/>
+      <w:numFmt w:val="lowerRoman"/>
+      <w:lvlText w:val="%6."/>
+      <w:lvlJc w:val="right"/>
+      <w:pPr>
+        <w:ind w:left="4320" w:hanging="180"/>
+      </w:pPr>
+    </w:lvl>
+    <w:lvl w:ilvl="6" w:tplc="3809000F" w:tentative="1">
+      <w:start w:val="1"/>
+      <w:numFmt w:val="decimal"/>
+      <w:lvlText w:val="%7."/>
+      <w:lvlJc w:val="left"/>
+      <w:pPr>
+        <w:ind w:left="5040" w:hanging="360"/>
+      </w:pPr>
+    </w:lvl>
+    <w:lvl w:ilvl="7" w:tplc="38090019" w:tentative="1">
+      <w:start w:val="1"/>
+      <w:numFmt w:val="lowerLetter"/>
+      <w:lvlText w:val="%8."/>
+      <w:lvlJc w:val="left"/>
+      <w:pPr>
+        <w:ind w:left="5760" w:hanging="360"/>
+      </w:pPr>
+    </w:lvl>
+    <w:lvl w:ilvl="8" w:tplc="3809001B" w:tentative="1">
+      <w:start w:val="1"/>
+      <w:numFmt w:val="lowerRoman"/>
+      <w:lvlText w:val="%9."/>
+      <w:lvlJc w:val="right"/>
+      <w:pPr>
+        <w:ind w:left="6480" w:hanging="180"/>
+      </w:pPr>
+    </w:lvl>
+  </w:abstractNum>
+  <w:abstractNum w:abstractNumId="20" w15:restartNumberingAfterBreak="0">
     <w:nsid w:val="6C5B2203"/>
     <w:multiLevelType w:val="hybridMultilevel"/>
     <w:tmpl w:val="4EDEF342"/>
@@ -3286,7 +3795,7 @@
       </w:pPr>
     </w:lvl>
   </w:abstractNum>
-  <w:abstractNum w:abstractNumId="19" w15:restartNumberingAfterBreak="0">
+  <w:abstractNum w:abstractNumId="21" w15:restartNumberingAfterBreak="0">
     <w:nsid w:val="70343EC0"/>
     <w:multiLevelType w:val="hybridMultilevel"/>
     <w:tmpl w:val="6AEC4292"/>
@@ -3375,7 +3884,7 @@
       </w:pPr>
     </w:lvl>
   </w:abstractNum>
-  <w:abstractNum w:abstractNumId="20" w15:restartNumberingAfterBreak="0">
+  <w:abstractNum w:abstractNumId="22" w15:restartNumberingAfterBreak="0">
     <w:nsid w:val="72527AE8"/>
     <w:multiLevelType w:val="hybridMultilevel"/>
     <w:tmpl w:val="9F1A5A0A"/>
@@ -3465,7 +3974,7 @@
       </w:pPr>
     </w:lvl>
   </w:abstractNum>
-  <w:abstractNum w:abstractNumId="21" w15:restartNumberingAfterBreak="0">
+  <w:abstractNum w:abstractNumId="23" w15:restartNumberingAfterBreak="0">
     <w:nsid w:val="750E77C1"/>
     <w:multiLevelType w:val="hybridMultilevel"/>
     <w:tmpl w:val="00BA3456"/>
@@ -3554,7 +4063,7 @@
       </w:pPr>
     </w:lvl>
   </w:abstractNum>
-  <w:abstractNum w:abstractNumId="22" w15:restartNumberingAfterBreak="0">
+  <w:abstractNum w:abstractNumId="24" w15:restartNumberingAfterBreak="0">
     <w:nsid w:val="759772D9"/>
     <w:multiLevelType w:val="hybridMultilevel"/>
     <w:tmpl w:val="03C87C3C"/>
@@ -3652,10 +4161,10 @@
     <w:abstractNumId w:val="1"/>
   </w:num>
   <w:num w:numId="2">
-    <w:abstractNumId w:val="18"/>
+    <w:abstractNumId w:val="20"/>
   </w:num>
   <w:num w:numId="3">
-    <w:abstractNumId w:val="13"/>
+    <w:abstractNumId w:val="14"/>
   </w:num>
   <w:num w:numId="4">
     <w:abstractNumId w:val="6"/>
@@ -3679,7 +4188,7 @@
     <w:abstractNumId w:val="2"/>
   </w:num>
   <w:num w:numId="11">
-    <w:abstractNumId w:val="14"/>
+    <w:abstractNumId w:val="15"/>
   </w:num>
   <w:num w:numId="12">
     <w:abstractNumId w:val="0"/>
@@ -3688,13 +4197,13 @@
     <w:abstractNumId w:val="4"/>
   </w:num>
   <w:num w:numId="14">
-    <w:abstractNumId w:val="22"/>
+    <w:abstractNumId w:val="24"/>
   </w:num>
   <w:num w:numId="15">
     <w:abstractNumId w:val="5"/>
   </w:num>
   <w:num w:numId="16">
-    <w:abstractNumId w:val="20"/>
+    <w:abstractNumId w:val="22"/>
   </w:num>
   <w:num w:numId="17">
     <w:abstractNumId w:val="12"/>
@@ -3703,19 +4212,25 @@
     <w:abstractNumId w:val="3"/>
   </w:num>
   <w:num w:numId="19">
+    <w:abstractNumId w:val="18"/>
+  </w:num>
+  <w:num w:numId="20">
+    <w:abstractNumId w:val="21"/>
+  </w:num>
+  <w:num w:numId="21">
+    <w:abstractNumId w:val="16"/>
+  </w:num>
+  <w:num w:numId="22">
     <w:abstractNumId w:val="17"/>
   </w:num>
-  <w:num w:numId="20">
+  <w:num w:numId="23">
+    <w:abstractNumId w:val="23"/>
+  </w:num>
+  <w:num w:numId="24">
+    <w:abstractNumId w:val="13"/>
+  </w:num>
+  <w:num w:numId="25">
     <w:abstractNumId w:val="19"/>
-  </w:num>
-  <w:num w:numId="21">
-    <w:abstractNumId w:val="15"/>
-  </w:num>
-  <w:num w:numId="22">
-    <w:abstractNumId w:val="16"/>
-  </w:num>
-  <w:num w:numId="23">
-    <w:abstractNumId w:val="21"/>
   </w:num>
 </w:numbering>
 </file>

</xml_diff>